<commit_message>
mis à jour de l'organigramme.
</commit_message>
<xml_diff>
--- a/Organigramme.docx
+++ b/Organigramme.docx
@@ -59,7 +59,10 @@
                               <w:jc w:val="center"/>
                             </w:pPr>
                             <w:r>
-                              <w:t>Roue codeur</w:t>
+                              <w:t>Roue</w:t>
+                            </w:r>
+                            <w:r>
+                              <w:t> ?</w:t>
                             </w:r>
                           </w:p>
                         </w:txbxContent>
@@ -86,7 +89,10 @@
                         <w:jc w:val="center"/>
                       </w:pPr>
                       <w:r>
-                        <w:t>Roue codeur</w:t>
+                        <w:t>Roue</w:t>
+                      </w:r>
+                      <w:r>
+                        <w:t> ?</w:t>
                       </w:r>
                     </w:p>
                   </w:txbxContent>
@@ -945,11 +951,9 @@
                             <w:r>
                               <w:t xml:space="preserve">Capteur de </w:t>
                             </w:r>
-                            <w:proofErr w:type="gramStart"/>
                             <w:r>
-                              <w:t>fumée(</w:t>
+                              <w:t>fumée (</w:t>
                             </w:r>
-                            <w:proofErr w:type="gramEnd"/>
                             <w:r>
                               <w:t>MQ-2 Octopus brick)</w:t>
                             </w:r>
@@ -980,11 +984,9 @@
                       <w:r>
                         <w:t xml:space="preserve">Capteur de </w:t>
                       </w:r>
-                      <w:proofErr w:type="gramStart"/>
                       <w:r>
-                        <w:t>fumée(</w:t>
+                        <w:t>fumée (</w:t>
                       </w:r>
-                      <w:proofErr w:type="gramEnd"/>
                       <w:r>
                         <w:t>MQ-2 Octopus brick)</w:t>
                       </w:r>

</xml_diff>

<commit_message>
ajout du code et modification du cahier de l'organigramme
</commit_message>
<xml_diff>
--- a/Organigramme.docx
+++ b/Organigramme.docx
@@ -10,18 +10,18 @@
         <mc:AlternateContent>
           <mc:Choice Requires="wps">
             <w:drawing>
-              <wp:anchor distT="0" distB="0" distL="114300" distR="114300" simplePos="0" relativeHeight="251669504" behindDoc="0" locked="0" layoutInCell="1" allowOverlap="1" wp14:anchorId="5715B7F1" wp14:editId="117FB524">
+              <wp:anchor distT="0" distB="0" distL="114300" distR="114300" simplePos="0" relativeHeight="251662336" behindDoc="0" locked="0" layoutInCell="1" allowOverlap="1" wp14:anchorId="5885D7EB" wp14:editId="5D18263F">
                 <wp:simplePos x="0" y="0"/>
                 <wp:positionH relativeFrom="column">
-                  <wp:posOffset>4157980</wp:posOffset>
+                  <wp:posOffset>2272030</wp:posOffset>
                 </wp:positionH>
                 <wp:positionV relativeFrom="paragraph">
-                  <wp:posOffset>1786255</wp:posOffset>
+                  <wp:posOffset>4253230</wp:posOffset>
                 </wp:positionV>
-                <wp:extent cx="923925" cy="514350"/>
-                <wp:effectExtent l="0" t="0" r="28575" b="19050"/>
+                <wp:extent cx="1352550" cy="600075"/>
+                <wp:effectExtent l="0" t="0" r="19050" b="28575"/>
                 <wp:wrapNone/>
-                <wp:docPr id="11" name="Rectangle 11"/>
+                <wp:docPr id="4" name="Ellipse 4"/>
                 <wp:cNvGraphicFramePr/>
                 <a:graphic xmlns:a="http://schemas.openxmlformats.org/drawingml/2006/main">
                   <a:graphicData uri="http://schemas.microsoft.com/office/word/2010/wordprocessingShape">
@@ -30,9 +30,9 @@
                       <wps:spPr>
                         <a:xfrm>
                           <a:off x="0" y="0"/>
-                          <a:ext cx="923925" cy="514350"/>
+                          <a:ext cx="1352550" cy="600075"/>
                         </a:xfrm>
-                        <a:prstGeom prst="rect">
+                        <a:prstGeom prst="ellipse">
                           <a:avLst/>
                         </a:prstGeom>
                       </wps:spPr>
@@ -59,12 +59,10 @@
                               <w:jc w:val="center"/>
                             </w:pPr>
                             <w:r>
-                              <w:t>Roue</w:t>
-                            </w:r>
-                            <w:r>
-                              <w:t> ?</w:t>
+                              <w:t>PC</w:t>
                             </w:r>
                           </w:p>
+                          <w:p/>
                         </w:txbxContent>
                       </wps:txbx>
                       <wps:bodyPr rot="0" spcFirstLastPara="0" vertOverflow="overflow" horzOverflow="overflow" vert="horz" wrap="square" lIns="91440" tIns="45720" rIns="91440" bIns="45720" numCol="1" spcCol="0" rtlCol="0" fromWordArt="0" anchor="ctr" anchorCtr="0" forceAA="0" compatLnSpc="1">
@@ -81,7 +79,8 @@
           </mc:Choice>
           <mc:Fallback>
             <w:pict>
-              <v:rect w14:anchorId="5715B7F1" id="Rectangle 11" o:spid="_x0000_s1026" style="position:absolute;margin-left:327.4pt;margin-top:140.65pt;width:72.75pt;height:40.5pt;z-index:251669504;visibility:visible;mso-wrap-style:square;mso-wrap-distance-left:9pt;mso-wrap-distance-top:0;mso-wrap-distance-right:9pt;mso-wrap-distance-bottom:0;mso-position-horizontal:absolute;mso-position-horizontal-relative:text;mso-position-vertical:absolute;mso-position-vertical-relative:text;v-text-anchor:middle" o:gfxdata="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" fillcolor="#4472c4 [3204]" strokecolor="#1f3763 [1604]" strokeweight="1pt">
+              <v:oval w14:anchorId="5885D7EB" id="Ellipse 4" o:spid="_x0000_s1026" style="position:absolute;margin-left:178.9pt;margin-top:334.9pt;width:106.5pt;height:47.25pt;z-index:251662336;visibility:visible;mso-wrap-style:square;mso-wrap-distance-left:9pt;mso-wrap-distance-top:0;mso-wrap-distance-right:9pt;mso-wrap-distance-bottom:0;mso-position-horizontal:absolute;mso-position-horizontal-relative:text;mso-position-vertical:absolute;mso-position-vertical-relative:text;v-text-anchor:middle" o:gfxdata="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" fillcolor="#4472c4 [3204]" strokecolor="#1f3763 [1604]" strokeweight="1pt">
+                <v:stroke joinstyle="miter"/>
                 <v:textbox>
                   <w:txbxContent>
                     <w:p>
@@ -89,15 +88,13 @@
                         <w:jc w:val="center"/>
                       </w:pPr>
                       <w:r>
-                        <w:t>Roue</w:t>
-                      </w:r>
-                      <w:r>
-                        <w:t> ?</w:t>
+                        <w:t>PC</w:t>
                       </w:r>
                     </w:p>
+                    <w:p/>
                   </w:txbxContent>
                 </v:textbox>
-              </v:rect>
+              </v:oval>
             </w:pict>
           </mc:Fallback>
         </mc:AlternateContent>
@@ -109,33 +106,32 @@
         <mc:AlternateContent>
           <mc:Choice Requires="wps">
             <w:drawing>
-              <wp:anchor distT="0" distB="0" distL="114300" distR="114300" simplePos="0" relativeHeight="251670528" behindDoc="0" locked="0" layoutInCell="1" allowOverlap="1" wp14:anchorId="33ED3E8E" wp14:editId="0652D832">
+              <wp:anchor distT="0" distB="0" distL="114300" distR="114300" simplePos="0" relativeHeight="251663360" behindDoc="0" locked="0" layoutInCell="1" allowOverlap="1" wp14:anchorId="19F63E22" wp14:editId="21393DBE">
                 <wp:simplePos x="0" y="0"/>
                 <wp:positionH relativeFrom="column">
-                  <wp:posOffset>3224530</wp:posOffset>
+                  <wp:posOffset>2976880</wp:posOffset>
                 </wp:positionH>
                 <wp:positionV relativeFrom="paragraph">
-                  <wp:posOffset>1910080</wp:posOffset>
+                  <wp:posOffset>3405505</wp:posOffset>
                 </wp:positionV>
-                <wp:extent cx="876300" cy="152400"/>
-                <wp:effectExtent l="19050" t="57150" r="57150" b="76200"/>
+                <wp:extent cx="9525" cy="781050"/>
+                <wp:effectExtent l="76200" t="0" r="66675" b="57150"/>
                 <wp:wrapNone/>
-                <wp:docPr id="14" name="Connecteur droit avec flèche 14"/>
+                <wp:docPr id="5" name="Connecteur droit avec flèche 5"/>
                 <wp:cNvGraphicFramePr/>
                 <a:graphic xmlns:a="http://schemas.openxmlformats.org/drawingml/2006/main">
                   <a:graphicData uri="http://schemas.microsoft.com/office/word/2010/wordprocessingShape">
                     <wps:wsp>
                       <wps:cNvCnPr/>
                       <wps:spPr>
-                        <a:xfrm>
+                        <a:xfrm flipH="1">
                           <a:off x="0" y="0"/>
-                          <a:ext cx="876300" cy="152400"/>
+                          <a:ext cx="9525" cy="781050"/>
                         </a:xfrm>
                         <a:prstGeom prst="straightConnector1">
                           <a:avLst/>
                         </a:prstGeom>
                         <a:ln>
-                          <a:headEnd type="triangle"/>
                           <a:tailEnd type="triangle"/>
                         </a:ln>
                       </wps:spPr>
@@ -154,6 +150,185 @@
                         </a:fontRef>
                       </wps:style>
                       <wps:bodyPr/>
+                    </wps:wsp>
+                  </a:graphicData>
+                </a:graphic>
+              </wp:anchor>
+            </w:drawing>
+          </mc:Choice>
+          <mc:Fallback>
+            <w:pict>
+              <v:shapetype w14:anchorId="1372DE2C" id="_x0000_t32" coordsize="21600,21600" o:spt="32" o:oned="t" path="m,l21600,21600e" filled="f">
+                <v:path arrowok="t" fillok="f" o:connecttype="none"/>
+                <o:lock v:ext="edit" shapetype="t"/>
+              </v:shapetype>
+              <v:shape id="Connecteur droit avec flèche 5" o:spid="_x0000_s1026" type="#_x0000_t32" style="position:absolute;margin-left:234.4pt;margin-top:268.15pt;width:.75pt;height:61.5pt;flip:x;z-index:251663360;visibility:visible;mso-wrap-style:square;mso-wrap-distance-left:9pt;mso-wrap-distance-top:0;mso-wrap-distance-right:9pt;mso-wrap-distance-bottom:0;mso-position-horizontal:absolute;mso-position-horizontal-relative:text;mso-position-vertical:absolute;mso-position-vertical-relative:text" o:gfxdata="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" strokecolor="#4472c4 [3204]" strokeweight=".5pt">
+                <v:stroke endarrow="block" joinstyle="miter"/>
+              </v:shape>
+            </w:pict>
+          </mc:Fallback>
+        </mc:AlternateContent>
+      </w:r>
+      <w:r>
+        <w:rPr>
+          <w:noProof/>
+        </w:rPr>
+        <mc:AlternateContent>
+          <mc:Choice Requires="wps">
+            <w:drawing>
+              <wp:anchor distT="0" distB="0" distL="114300" distR="114300" simplePos="0" relativeHeight="251661312" behindDoc="0" locked="0" layoutInCell="1" allowOverlap="1" wp14:anchorId="651DA035" wp14:editId="1853DF14">
+                <wp:simplePos x="0" y="0"/>
+                <wp:positionH relativeFrom="column">
+                  <wp:posOffset>2129155</wp:posOffset>
+                </wp:positionH>
+                <wp:positionV relativeFrom="paragraph">
+                  <wp:posOffset>2776855</wp:posOffset>
+                </wp:positionV>
+                <wp:extent cx="1885950" cy="609600"/>
+                <wp:effectExtent l="0" t="0" r="19050" b="19050"/>
+                <wp:wrapNone/>
+                <wp:docPr id="3" name="Rectangle : coins arrondis 3"/>
+                <wp:cNvGraphicFramePr/>
+                <a:graphic xmlns:a="http://schemas.openxmlformats.org/drawingml/2006/main">
+                  <a:graphicData uri="http://schemas.microsoft.com/office/word/2010/wordprocessingShape">
+                    <wps:wsp>
+                      <wps:cNvSpPr/>
+                      <wps:spPr>
+                        <a:xfrm>
+                          <a:off x="0" y="0"/>
+                          <a:ext cx="1885950" cy="609600"/>
+                        </a:xfrm>
+                        <a:prstGeom prst="roundRect">
+                          <a:avLst/>
+                        </a:prstGeom>
+                      </wps:spPr>
+                      <wps:style>
+                        <a:lnRef idx="2">
+                          <a:schemeClr val="accent1">
+                            <a:shade val="50000"/>
+                          </a:schemeClr>
+                        </a:lnRef>
+                        <a:fillRef idx="1">
+                          <a:schemeClr val="accent1"/>
+                        </a:fillRef>
+                        <a:effectRef idx="0">
+                          <a:schemeClr val="accent1"/>
+                        </a:effectRef>
+                        <a:fontRef idx="minor">
+                          <a:schemeClr val="lt1"/>
+                        </a:fontRef>
+                      </wps:style>
+                      <wps:txbx>
+                        <w:txbxContent>
+                          <w:p>
+                            <w:pPr>
+                              <w:jc w:val="center"/>
+                            </w:pPr>
+                            <w:r>
+                              <w:t>Carte wifi (ESP8266 esp012)</w:t>
+                            </w:r>
+                          </w:p>
+                        </w:txbxContent>
+                      </wps:txbx>
+                      <wps:bodyPr rot="0" spcFirstLastPara="0" vertOverflow="overflow" horzOverflow="overflow" vert="horz" wrap="square" lIns="91440" tIns="45720" rIns="91440" bIns="45720" numCol="1" spcCol="0" rtlCol="0" fromWordArt="0" anchor="ctr" anchorCtr="0" forceAA="0" compatLnSpc="1">
+                        <a:prstTxWarp prst="textNoShape">
+                          <a:avLst/>
+                        </a:prstTxWarp>
+                        <a:noAutofit/>
+                      </wps:bodyPr>
+                    </wps:wsp>
+                  </a:graphicData>
+                </a:graphic>
+              </wp:anchor>
+            </w:drawing>
+          </mc:Choice>
+          <mc:Fallback>
+            <w:pict>
+              <v:roundrect w14:anchorId="651DA035" id="Rectangle : coins arrondis 3" o:spid="_x0000_s1027" style="position:absolute;margin-left:167.65pt;margin-top:218.65pt;width:148.5pt;height:48pt;z-index:251661312;visibility:visible;mso-wrap-style:square;mso-wrap-distance-left:9pt;mso-wrap-distance-top:0;mso-wrap-distance-right:9pt;mso-wrap-distance-bottom:0;mso-position-horizontal:absolute;mso-position-horizontal-relative:text;mso-position-vertical:absolute;mso-position-vertical-relative:text;v-text-anchor:middle" arcsize="10923f" o:gfxdata="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" fillcolor="#4472c4 [3204]" strokecolor="#1f3763 [1604]" strokeweight="1pt">
+                <v:stroke joinstyle="miter"/>
+                <v:textbox>
+                  <w:txbxContent>
+                    <w:p>
+                      <w:pPr>
+                        <w:jc w:val="center"/>
+                      </w:pPr>
+                      <w:r>
+                        <w:t>Carte wifi (ESP8266 esp012)</w:t>
+                      </w:r>
+                    </w:p>
+                  </w:txbxContent>
+                </v:textbox>
+              </v:roundrect>
+            </w:pict>
+          </mc:Fallback>
+        </mc:AlternateContent>
+      </w:r>
+      <w:r>
+        <w:rPr>
+          <w:noProof/>
+        </w:rPr>
+        <mc:AlternateContent>
+          <mc:Choice Requires="wps">
+            <w:drawing>
+              <wp:anchor distT="0" distB="0" distL="114300" distR="114300" simplePos="0" relativeHeight="251674624" behindDoc="0" locked="0" layoutInCell="1" allowOverlap="1" wp14:anchorId="19A1B95D" wp14:editId="5A649BD3">
+                <wp:simplePos x="0" y="0"/>
+                <wp:positionH relativeFrom="column">
+                  <wp:posOffset>4367530</wp:posOffset>
+                </wp:positionH>
+                <wp:positionV relativeFrom="paragraph">
+                  <wp:posOffset>1833245</wp:posOffset>
+                </wp:positionV>
+                <wp:extent cx="676275" cy="257175"/>
+                <wp:effectExtent l="0" t="0" r="28575" b="28575"/>
+                <wp:wrapNone/>
+                <wp:docPr id="15" name="Zone de texte 15"/>
+                <wp:cNvGraphicFramePr/>
+                <a:graphic xmlns:a="http://schemas.openxmlformats.org/drawingml/2006/main">
+                  <a:graphicData uri="http://schemas.microsoft.com/office/word/2010/wordprocessingShape">
+                    <wps:wsp>
+                      <wps:cNvSpPr txBox="1"/>
+                      <wps:spPr>
+                        <a:xfrm>
+                          <a:off x="0" y="0"/>
+                          <a:ext cx="676275" cy="257175"/>
+                        </a:xfrm>
+                        <a:prstGeom prst="rect">
+                          <a:avLst/>
+                        </a:prstGeom>
+                        <a:ln/>
+                      </wps:spPr>
+                      <wps:style>
+                        <a:lnRef idx="2">
+                          <a:schemeClr val="accent1">
+                            <a:shade val="50000"/>
+                          </a:schemeClr>
+                        </a:lnRef>
+                        <a:fillRef idx="1">
+                          <a:schemeClr val="accent1"/>
+                        </a:fillRef>
+                        <a:effectRef idx="0">
+                          <a:schemeClr val="accent1"/>
+                        </a:effectRef>
+                        <a:fontRef idx="minor">
+                          <a:schemeClr val="lt1"/>
+                        </a:fontRef>
+                      </wps:style>
+                      <wps:txbx>
+                        <w:txbxContent>
+                          <w:p>
+                            <w:r>
+                              <w:t>Camera</w:t>
+                            </w:r>
+                          </w:p>
+                          <w:p/>
+                        </w:txbxContent>
+                      </wps:txbx>
+                      <wps:bodyPr rot="0" spcFirstLastPara="0" vertOverflow="overflow" horzOverflow="overflow" vert="horz" wrap="square" lIns="91440" tIns="45720" rIns="91440" bIns="45720" numCol="1" spcCol="0" rtlCol="0" fromWordArt="0" anchor="t" anchorCtr="0" forceAA="0" compatLnSpc="1">
+                        <a:prstTxWarp prst="textNoShape">
+                          <a:avLst/>
+                        </a:prstTxWarp>
+                        <a:noAutofit/>
+                      </wps:bodyPr>
                     </wps:wsp>
                   </a:graphicData>
                 </a:graphic>
@@ -168,12 +343,21 @@
           </mc:Choice>
           <mc:Fallback>
             <w:pict>
-              <v:shapetype w14:anchorId="6B2062D1" id="_x0000_t32" coordsize="21600,21600" o:spt="32" o:oned="t" path="m,l21600,21600e" filled="f">
-                <v:path arrowok="t" fillok="f" o:connecttype="none"/>
-                <o:lock v:ext="edit" shapetype="t"/>
+              <v:shapetype w14:anchorId="19A1B95D" id="_x0000_t202" coordsize="21600,21600" o:spt="202" path="m,l,21600r21600,l21600,xe">
+                <v:stroke joinstyle="miter"/>
+                <v:path gradientshapeok="t" o:connecttype="rect"/>
               </v:shapetype>
-              <v:shape id="Connecteur droit avec flèche 14" o:spid="_x0000_s1026" type="#_x0000_t32" style="position:absolute;margin-left:253.9pt;margin-top:150.4pt;width:69pt;height:12pt;z-index:251670528;visibility:visible;mso-wrap-style:square;mso-width-percent:0;mso-height-percent:0;mso-wrap-distance-left:9pt;mso-wrap-distance-top:0;mso-wrap-distance-right:9pt;mso-wrap-distance-bottom:0;mso-position-horizontal:absolute;mso-position-horizontal-relative:text;mso-position-vertical:absolute;mso-position-vertical-relative:text;mso-width-percent:0;mso-height-percent:0;mso-width-relative:margin;mso-height-relative:margin" o:gfxdata="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" strokecolor="#4472c4 [3204]" strokeweight=".5pt">
-                <v:stroke startarrow="block" endarrow="block" joinstyle="miter"/>
+              <v:shape id="Zone de texte 15" o:spid="_x0000_s1028" type="#_x0000_t202" style="position:absolute;margin-left:343.9pt;margin-top:144.35pt;width:53.25pt;height:20.25pt;z-index:251674624;visibility:visible;mso-wrap-style:square;mso-width-percent:0;mso-height-percent:0;mso-wrap-distance-left:9pt;mso-wrap-distance-top:0;mso-wrap-distance-right:9pt;mso-wrap-distance-bottom:0;mso-position-horizontal:absolute;mso-position-horizontal-relative:text;mso-position-vertical:absolute;mso-position-vertical-relative:text;mso-width-percent:0;mso-height-percent:0;mso-width-relative:margin;mso-height-relative:margin;v-text-anchor:top" o:gfxdata="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" fillcolor="#4472c4 [3204]" strokecolor="#1f3763 [1604]" strokeweight="1pt">
+                <v:textbox>
+                  <w:txbxContent>
+                    <w:p>
+                      <w:r>
+                        <w:t>Camera</w:t>
+                      </w:r>
+                    </w:p>
+                    <w:p/>
+                  </w:txbxContent>
+                </v:textbox>
               </v:shape>
             </w:pict>
           </mc:Fallback>
@@ -186,7 +370,77 @@
         <mc:AlternateContent>
           <mc:Choice Requires="wps">
             <w:drawing>
-              <wp:anchor distT="0" distB="0" distL="114300" distR="114300" simplePos="0" relativeHeight="251671552" behindDoc="0" locked="0" layoutInCell="1" allowOverlap="1" wp14:anchorId="3BF6C84C" wp14:editId="6D97BA0F">
+              <wp:anchor distT="0" distB="0" distL="114300" distR="114300" simplePos="0" relativeHeight="251673600" behindDoc="0" locked="0" layoutInCell="1" allowOverlap="1" wp14:anchorId="6141F194" wp14:editId="14E14BB2">
+                <wp:simplePos x="0" y="0"/>
+                <wp:positionH relativeFrom="column">
+                  <wp:posOffset>4167505</wp:posOffset>
+                </wp:positionH>
+                <wp:positionV relativeFrom="paragraph">
+                  <wp:posOffset>1700530</wp:posOffset>
+                </wp:positionV>
+                <wp:extent cx="1095375" cy="542925"/>
+                <wp:effectExtent l="0" t="0" r="28575" b="28575"/>
+                <wp:wrapNone/>
+                <wp:docPr id="13" name="Ellipse 13" descr="camera&#10;"/>
+                <wp:cNvGraphicFramePr/>
+                <a:graphic xmlns:a="http://schemas.openxmlformats.org/drawingml/2006/main">
+                  <a:graphicData uri="http://schemas.microsoft.com/office/word/2010/wordprocessingShape">
+                    <wps:wsp>
+                      <wps:cNvSpPr/>
+                      <wps:spPr>
+                        <a:xfrm>
+                          <a:off x="0" y="0"/>
+                          <a:ext cx="1095375" cy="542925"/>
+                        </a:xfrm>
+                        <a:prstGeom prst="ellipse">
+                          <a:avLst/>
+                        </a:prstGeom>
+                      </wps:spPr>
+                      <wps:style>
+                        <a:lnRef idx="2">
+                          <a:schemeClr val="accent1">
+                            <a:shade val="50000"/>
+                          </a:schemeClr>
+                        </a:lnRef>
+                        <a:fillRef idx="1">
+                          <a:schemeClr val="accent1"/>
+                        </a:fillRef>
+                        <a:effectRef idx="0">
+                          <a:schemeClr val="accent1"/>
+                        </a:effectRef>
+                        <a:fontRef idx="minor">
+                          <a:schemeClr val="lt1"/>
+                        </a:fontRef>
+                      </wps:style>
+                      <wps:bodyPr rot="0" spcFirstLastPara="0" vertOverflow="overflow" horzOverflow="overflow" vert="horz" wrap="square" lIns="91440" tIns="45720" rIns="91440" bIns="45720" numCol="1" spcCol="0" rtlCol="0" fromWordArt="0" anchor="ctr" anchorCtr="0" forceAA="0" compatLnSpc="1">
+                        <a:prstTxWarp prst="textNoShape">
+                          <a:avLst/>
+                        </a:prstTxWarp>
+                        <a:noAutofit/>
+                      </wps:bodyPr>
+                    </wps:wsp>
+                  </a:graphicData>
+                </a:graphic>
+              </wp:anchor>
+            </w:drawing>
+          </mc:Choice>
+          <mc:Fallback>
+            <w:pict>
+              <v:oval w14:anchorId="67233293" id="Ellipse 13" o:spid="_x0000_s1026" alt="camera&#10;" style="position:absolute;margin-left:328.15pt;margin-top:133.9pt;width:86.25pt;height:42.75pt;z-index:251673600;visibility:visible;mso-wrap-style:square;mso-wrap-distance-left:9pt;mso-wrap-distance-top:0;mso-wrap-distance-right:9pt;mso-wrap-distance-bottom:0;mso-position-horizontal:absolute;mso-position-horizontal-relative:text;mso-position-vertical:absolute;mso-position-vertical-relative:text;v-text-anchor:middle" o:gfxdata="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" fillcolor="#4472c4 [3204]" strokecolor="#1f3763 [1604]" strokeweight="1pt">
+                <v:stroke joinstyle="miter"/>
+              </v:oval>
+            </w:pict>
+          </mc:Fallback>
+        </mc:AlternateContent>
+      </w:r>
+      <w:r>
+        <w:rPr>
+          <w:noProof/>
+        </w:rPr>
+        <mc:AlternateContent>
+          <mc:Choice Requires="wps">
+            <w:drawing>
+              <wp:anchor distT="0" distB="0" distL="114300" distR="114300" simplePos="0" relativeHeight="251671552" behindDoc="0" locked="0" layoutInCell="1" allowOverlap="1" wp14:anchorId="3BF6C84C" wp14:editId="4AF87531">
                 <wp:simplePos x="0" y="0"/>
                 <wp:positionH relativeFrom="column">
                   <wp:posOffset>1386205</wp:posOffset>
@@ -238,7 +492,7 @@
           </mc:Choice>
           <mc:Fallback>
             <w:pict>
-              <v:shape w14:anchorId="24EC7EA9" id="Connecteur droit avec flèche 6" o:spid="_x0000_s1026" type="#_x0000_t32" style="position:absolute;margin-left:109.15pt;margin-top:164.65pt;width:61.5pt;height:51pt;flip:x;z-index:251671552;visibility:visible;mso-wrap-style:square;mso-wrap-distance-left:9pt;mso-wrap-distance-top:0;mso-wrap-distance-right:9pt;mso-wrap-distance-bottom:0;mso-position-horizontal:absolute;mso-position-horizontal-relative:text;mso-position-vertical:absolute;mso-position-vertical-relative:text" o:gfxdata="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" strokecolor="#4472c4 [3204]" strokeweight=".5pt">
+              <v:shape w14:anchorId="7595259C" id="Connecteur droit avec flèche 6" o:spid="_x0000_s1026" type="#_x0000_t32" style="position:absolute;margin-left:109.15pt;margin-top:164.65pt;width:61.5pt;height:51pt;flip:x;z-index:251671552;visibility:visible;mso-wrap-style:square;mso-wrap-distance-left:9pt;mso-wrap-distance-top:0;mso-wrap-distance-right:9pt;mso-wrap-distance-bottom:0;mso-position-horizontal:absolute;mso-position-horizontal-relative:text;mso-position-vertical:absolute;mso-position-vertical-relative:text" o:gfxdata="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" strokecolor="#4472c4 [3204]" strokeweight=".5pt">
                 <v:stroke endarrow="block" joinstyle="miter"/>
               </v:shape>
             </w:pict>
@@ -303,6 +557,17 @@
                             <w:r>
                               <w:t xml:space="preserve">Alimentation </w:t>
                             </w:r>
+                            <w:r>
+                              <w:t>DC</w:t>
+                            </w:r>
+                          </w:p>
+                          <w:p>
+                            <w:pPr>
+                              <w:jc w:val="center"/>
+                            </w:pPr>
+                            <w:r>
+                              <w:t>2 x 12V – 4A</w:t>
+                            </w:r>
                           </w:p>
                         </w:txbxContent>
                       </wps:txbx>
@@ -320,7 +585,7 @@
           </mc:Choice>
           <mc:Fallback>
             <w:pict>
-              <v:rect w14:anchorId="0E909A60" id="Rectangle 12" o:spid="_x0000_s1027" style="position:absolute;margin-left:-4.85pt;margin-top:220.15pt;width:122.25pt;height:63.75pt;z-index:251672576;visibility:visible;mso-wrap-style:square;mso-wrap-distance-left:9pt;mso-wrap-distance-top:0;mso-wrap-distance-right:9pt;mso-wrap-distance-bottom:0;mso-position-horizontal:absolute;mso-position-horizontal-relative:text;mso-position-vertical:absolute;mso-position-vertical-relative:text;v-text-anchor:middle" o:gfxdata="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" fillcolor="#4472c4 [3204]" strokecolor="#1f3763 [1604]" strokeweight="1pt">
+              <v:rect w14:anchorId="0E909A60" id="Rectangle 12" o:spid="_x0000_s1029" style="position:absolute;margin-left:-4.85pt;margin-top:220.15pt;width:122.25pt;height:63.75pt;z-index:251672576;visibility:visible;mso-wrap-style:square;mso-wrap-distance-left:9pt;mso-wrap-distance-top:0;mso-wrap-distance-right:9pt;mso-wrap-distance-bottom:0;mso-position-horizontal:absolute;mso-position-horizontal-relative:text;mso-position-vertical:absolute;mso-position-vertical-relative:text;v-text-anchor:middle" o:gfxdata="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" fillcolor="#4472c4 [3204]" strokecolor="#1f3763 [1604]" strokeweight="1pt">
                 <v:textbox>
                   <w:txbxContent>
                     <w:p>
@@ -329,6 +594,17 @@
                       </w:pPr>
                       <w:r>
                         <w:t xml:space="preserve">Alimentation </w:t>
+                      </w:r>
+                      <w:r>
+                        <w:t>DC</w:t>
+                      </w:r>
+                    </w:p>
+                    <w:p>
+                      <w:pPr>
+                        <w:jc w:val="center"/>
+                      </w:pPr>
+                      <w:r>
+                        <w:t>2 x 12V – 4A</w:t>
                       </w:r>
                     </w:p>
                   </w:txbxContent>
@@ -345,7 +621,7 @@
         <mc:AlternateContent>
           <mc:Choice Requires="wps">
             <w:drawing>
-              <wp:anchor distT="0" distB="0" distL="114300" distR="114300" simplePos="0" relativeHeight="251660288" behindDoc="0" locked="0" layoutInCell="1" allowOverlap="1" wp14:anchorId="0765D2D6" wp14:editId="1707303D">
+              <wp:anchor distT="0" distB="0" distL="114300" distR="114300" simplePos="0" relativeHeight="251660288" behindDoc="0" locked="0" layoutInCell="1" allowOverlap="1" wp14:anchorId="0765D2D6" wp14:editId="6084DDB4">
                 <wp:simplePos x="0" y="0"/>
                 <wp:positionH relativeFrom="margin">
                   <wp:posOffset>2835910</wp:posOffset>
@@ -403,266 +679,10 @@
           </mc:Choice>
           <mc:Fallback>
             <w:pict>
-              <v:shape w14:anchorId="53AAA9FE" id="Connecteur droit avec flèche 2" o:spid="_x0000_s1026" type="#_x0000_t32" style="position:absolute;margin-left:223.3pt;margin-top:163.15pt;width:3.6pt;height:54.75pt;z-index:251660288;visibility:visible;mso-wrap-style:square;mso-width-percent:0;mso-height-percent:0;mso-wrap-distance-left:9pt;mso-wrap-distance-top:0;mso-wrap-distance-right:9pt;mso-wrap-distance-bottom:0;mso-position-horizontal:absolute;mso-position-horizontal-relative:margin;mso-position-vertical:absolute;mso-position-vertical-relative:text;mso-width-percent:0;mso-height-percent:0;mso-width-relative:margin;mso-height-relative:margin" o:gfxdata="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" strokecolor="#4472c4 [3204]" strokeweight=".5pt">
+              <v:shape w14:anchorId="7CDFD92A" id="Connecteur droit avec flèche 2" o:spid="_x0000_s1026" type="#_x0000_t32" style="position:absolute;margin-left:223.3pt;margin-top:163.15pt;width:3.6pt;height:54.75pt;z-index:251660288;visibility:visible;mso-wrap-style:square;mso-width-percent:0;mso-height-percent:0;mso-wrap-distance-left:9pt;mso-wrap-distance-top:0;mso-wrap-distance-right:9pt;mso-wrap-distance-bottom:0;mso-position-horizontal:absolute;mso-position-horizontal-relative:margin;mso-position-vertical:absolute;mso-position-vertical-relative:text;mso-width-percent:0;mso-height-percent:0;mso-width-relative:margin;mso-height-relative:margin" o:gfxdata="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" strokecolor="#4472c4 [3204]" strokeweight=".5pt">
                 <v:stroke endarrow="block" joinstyle="miter"/>
                 <w10:wrap anchorx="margin"/>
               </v:shape>
-            </w:pict>
-          </mc:Fallback>
-        </mc:AlternateContent>
-      </w:r>
-      <w:r>
-        <w:rPr>
-          <w:noProof/>
-        </w:rPr>
-        <mc:AlternateContent>
-          <mc:Choice Requires="wps">
-            <w:drawing>
-              <wp:anchor distT="0" distB="0" distL="114300" distR="114300" simplePos="0" relativeHeight="251662336" behindDoc="0" locked="0" layoutInCell="1" allowOverlap="1" wp14:anchorId="5885D7EB" wp14:editId="17C1AB5D">
-                <wp:simplePos x="0" y="0"/>
-                <wp:positionH relativeFrom="column">
-                  <wp:posOffset>2386330</wp:posOffset>
-                </wp:positionH>
-                <wp:positionV relativeFrom="paragraph">
-                  <wp:posOffset>4319905</wp:posOffset>
-                </wp:positionV>
-                <wp:extent cx="1352550" cy="600075"/>
-                <wp:effectExtent l="0" t="0" r="19050" b="28575"/>
-                <wp:wrapNone/>
-                <wp:docPr id="4" name="Ellipse 4"/>
-                <wp:cNvGraphicFramePr/>
-                <a:graphic xmlns:a="http://schemas.openxmlformats.org/drawingml/2006/main">
-                  <a:graphicData uri="http://schemas.microsoft.com/office/word/2010/wordprocessingShape">
-                    <wps:wsp>
-                      <wps:cNvSpPr/>
-                      <wps:spPr>
-                        <a:xfrm>
-                          <a:off x="0" y="0"/>
-                          <a:ext cx="1352550" cy="600075"/>
-                        </a:xfrm>
-                        <a:prstGeom prst="ellipse">
-                          <a:avLst/>
-                        </a:prstGeom>
-                      </wps:spPr>
-                      <wps:style>
-                        <a:lnRef idx="2">
-                          <a:schemeClr val="accent1">
-                            <a:shade val="50000"/>
-                          </a:schemeClr>
-                        </a:lnRef>
-                        <a:fillRef idx="1">
-                          <a:schemeClr val="accent1"/>
-                        </a:fillRef>
-                        <a:effectRef idx="0">
-                          <a:schemeClr val="accent1"/>
-                        </a:effectRef>
-                        <a:fontRef idx="minor">
-                          <a:schemeClr val="lt1"/>
-                        </a:fontRef>
-                      </wps:style>
-                      <wps:txbx>
-                        <w:txbxContent>
-                          <w:p>
-                            <w:pPr>
-                              <w:jc w:val="center"/>
-                            </w:pPr>
-                            <w:r>
-                              <w:t>PC</w:t>
-                            </w:r>
-                          </w:p>
-                          <w:p/>
-                        </w:txbxContent>
-                      </wps:txbx>
-                      <wps:bodyPr rot="0" spcFirstLastPara="0" vertOverflow="overflow" horzOverflow="overflow" vert="horz" wrap="square" lIns="91440" tIns="45720" rIns="91440" bIns="45720" numCol="1" spcCol="0" rtlCol="0" fromWordArt="0" anchor="ctr" anchorCtr="0" forceAA="0" compatLnSpc="1">
-                        <a:prstTxWarp prst="textNoShape">
-                          <a:avLst/>
-                        </a:prstTxWarp>
-                        <a:noAutofit/>
-                      </wps:bodyPr>
-                    </wps:wsp>
-                  </a:graphicData>
-                </a:graphic>
-              </wp:anchor>
-            </w:drawing>
-          </mc:Choice>
-          <mc:Fallback>
-            <w:pict>
-              <v:oval w14:anchorId="5885D7EB" id="Ellipse 4" o:spid="_x0000_s1028" style="position:absolute;margin-left:187.9pt;margin-top:340.15pt;width:106.5pt;height:47.25pt;z-index:251662336;visibility:visible;mso-wrap-style:square;mso-wrap-distance-left:9pt;mso-wrap-distance-top:0;mso-wrap-distance-right:9pt;mso-wrap-distance-bottom:0;mso-position-horizontal:absolute;mso-position-horizontal-relative:text;mso-position-vertical:absolute;mso-position-vertical-relative:text;v-text-anchor:middle" o:gfxdata="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" fillcolor="#4472c4 [3204]" strokecolor="#1f3763 [1604]" strokeweight="1pt">
-                <v:stroke joinstyle="miter"/>
-                <v:textbox>
-                  <w:txbxContent>
-                    <w:p>
-                      <w:pPr>
-                        <w:jc w:val="center"/>
-                      </w:pPr>
-                      <w:r>
-                        <w:t>PC</w:t>
-                      </w:r>
-                    </w:p>
-                    <w:p/>
-                  </w:txbxContent>
-                </v:textbox>
-              </v:oval>
-            </w:pict>
-          </mc:Fallback>
-        </mc:AlternateContent>
-      </w:r>
-      <w:r>
-        <w:rPr>
-          <w:noProof/>
-        </w:rPr>
-        <mc:AlternateContent>
-          <mc:Choice Requires="wps">
-            <w:drawing>
-              <wp:anchor distT="0" distB="0" distL="114300" distR="114300" simplePos="0" relativeHeight="251663360" behindDoc="0" locked="0" layoutInCell="1" allowOverlap="1" wp14:anchorId="19F63E22" wp14:editId="13866059">
-                <wp:simplePos x="0" y="0"/>
-                <wp:positionH relativeFrom="column">
-                  <wp:posOffset>2995930</wp:posOffset>
-                </wp:positionH>
-                <wp:positionV relativeFrom="paragraph">
-                  <wp:posOffset>3443605</wp:posOffset>
-                </wp:positionV>
-                <wp:extent cx="9525" cy="781050"/>
-                <wp:effectExtent l="76200" t="0" r="66675" b="57150"/>
-                <wp:wrapNone/>
-                <wp:docPr id="5" name="Connecteur droit avec flèche 5"/>
-                <wp:cNvGraphicFramePr/>
-                <a:graphic xmlns:a="http://schemas.openxmlformats.org/drawingml/2006/main">
-                  <a:graphicData uri="http://schemas.microsoft.com/office/word/2010/wordprocessingShape">
-                    <wps:wsp>
-                      <wps:cNvCnPr/>
-                      <wps:spPr>
-                        <a:xfrm flipH="1">
-                          <a:off x="0" y="0"/>
-                          <a:ext cx="9525" cy="781050"/>
-                        </a:xfrm>
-                        <a:prstGeom prst="straightConnector1">
-                          <a:avLst/>
-                        </a:prstGeom>
-                        <a:ln>
-                          <a:tailEnd type="triangle"/>
-                        </a:ln>
-                      </wps:spPr>
-                      <wps:style>
-                        <a:lnRef idx="1">
-                          <a:schemeClr val="accent1"/>
-                        </a:lnRef>
-                        <a:fillRef idx="0">
-                          <a:schemeClr val="accent1"/>
-                        </a:fillRef>
-                        <a:effectRef idx="0">
-                          <a:schemeClr val="accent1"/>
-                        </a:effectRef>
-                        <a:fontRef idx="minor">
-                          <a:schemeClr val="tx1"/>
-                        </a:fontRef>
-                      </wps:style>
-                      <wps:bodyPr/>
-                    </wps:wsp>
-                  </a:graphicData>
-                </a:graphic>
-              </wp:anchor>
-            </w:drawing>
-          </mc:Choice>
-          <mc:Fallback>
-            <w:pict>
-              <v:shape w14:anchorId="72271932" id="Connecteur droit avec flèche 5" o:spid="_x0000_s1026" type="#_x0000_t32" style="position:absolute;margin-left:235.9pt;margin-top:271.15pt;width:.75pt;height:61.5pt;flip:x;z-index:251663360;visibility:visible;mso-wrap-style:square;mso-wrap-distance-left:9pt;mso-wrap-distance-top:0;mso-wrap-distance-right:9pt;mso-wrap-distance-bottom:0;mso-position-horizontal:absolute;mso-position-horizontal-relative:text;mso-position-vertical:absolute;mso-position-vertical-relative:text" o:gfxdata="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" strokecolor="#4472c4 [3204]" strokeweight=".5pt">
-                <v:stroke endarrow="block" joinstyle="miter"/>
-              </v:shape>
-            </w:pict>
-          </mc:Fallback>
-        </mc:AlternateContent>
-      </w:r>
-      <w:r>
-        <w:rPr>
-          <w:noProof/>
-        </w:rPr>
-        <mc:AlternateContent>
-          <mc:Choice Requires="wps">
-            <w:drawing>
-              <wp:anchor distT="0" distB="0" distL="114300" distR="114300" simplePos="0" relativeHeight="251661312" behindDoc="0" locked="0" layoutInCell="1" allowOverlap="1" wp14:anchorId="651DA035" wp14:editId="411E7CDF">
-                <wp:simplePos x="0" y="0"/>
-                <wp:positionH relativeFrom="column">
-                  <wp:posOffset>2176780</wp:posOffset>
-                </wp:positionH>
-                <wp:positionV relativeFrom="paragraph">
-                  <wp:posOffset>2834005</wp:posOffset>
-                </wp:positionV>
-                <wp:extent cx="1885950" cy="609600"/>
-                <wp:effectExtent l="0" t="0" r="19050" b="19050"/>
-                <wp:wrapNone/>
-                <wp:docPr id="3" name="Rectangle : coins arrondis 3"/>
-                <wp:cNvGraphicFramePr/>
-                <a:graphic xmlns:a="http://schemas.openxmlformats.org/drawingml/2006/main">
-                  <a:graphicData uri="http://schemas.microsoft.com/office/word/2010/wordprocessingShape">
-                    <wps:wsp>
-                      <wps:cNvSpPr/>
-                      <wps:spPr>
-                        <a:xfrm>
-                          <a:off x="0" y="0"/>
-                          <a:ext cx="1885950" cy="609600"/>
-                        </a:xfrm>
-                        <a:prstGeom prst="roundRect">
-                          <a:avLst/>
-                        </a:prstGeom>
-                      </wps:spPr>
-                      <wps:style>
-                        <a:lnRef idx="2">
-                          <a:schemeClr val="accent1">
-                            <a:shade val="50000"/>
-                          </a:schemeClr>
-                        </a:lnRef>
-                        <a:fillRef idx="1">
-                          <a:schemeClr val="accent1"/>
-                        </a:fillRef>
-                        <a:effectRef idx="0">
-                          <a:schemeClr val="accent1"/>
-                        </a:effectRef>
-                        <a:fontRef idx="minor">
-                          <a:schemeClr val="lt1"/>
-                        </a:fontRef>
-                      </wps:style>
-                      <wps:txbx>
-                        <w:txbxContent>
-                          <w:p>
-                            <w:pPr>
-                              <w:jc w:val="center"/>
-                            </w:pPr>
-                            <w:r>
-                              <w:t>Carte wifi (ESP8266 esp012)</w:t>
-                            </w:r>
-                          </w:p>
-                        </w:txbxContent>
-                      </wps:txbx>
-                      <wps:bodyPr rot="0" spcFirstLastPara="0" vertOverflow="overflow" horzOverflow="overflow" vert="horz" wrap="square" lIns="91440" tIns="45720" rIns="91440" bIns="45720" numCol="1" spcCol="0" rtlCol="0" fromWordArt="0" anchor="ctr" anchorCtr="0" forceAA="0" compatLnSpc="1">
-                        <a:prstTxWarp prst="textNoShape">
-                          <a:avLst/>
-                        </a:prstTxWarp>
-                        <a:noAutofit/>
-                      </wps:bodyPr>
-                    </wps:wsp>
-                  </a:graphicData>
-                </a:graphic>
-              </wp:anchor>
-            </w:drawing>
-          </mc:Choice>
-          <mc:Fallback>
-            <w:pict>
-              <v:roundrect w14:anchorId="651DA035" id="Rectangle : coins arrondis 3" o:spid="_x0000_s1029" style="position:absolute;margin-left:171.4pt;margin-top:223.15pt;width:148.5pt;height:48pt;z-index:251661312;visibility:visible;mso-wrap-style:square;mso-wrap-distance-left:9pt;mso-wrap-distance-top:0;mso-wrap-distance-right:9pt;mso-wrap-distance-bottom:0;mso-position-horizontal:absolute;mso-position-horizontal-relative:text;mso-position-vertical:absolute;mso-position-vertical-relative:text;v-text-anchor:middle" arcsize="10923f" o:gfxdata="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" fillcolor="#4472c4 [3204]" strokecolor="#1f3763 [1604]" strokeweight="1pt">
-                <v:stroke joinstyle="miter"/>
-                <v:textbox>
-                  <w:txbxContent>
-                    <w:p>
-                      <w:pPr>
-                        <w:jc w:val="center"/>
-                      </w:pPr>
-                      <w:r>
-                        <w:t>Carte wifi (ESP8266 esp012)</w:t>
-                      </w:r>
-                    </w:p>
-                  </w:txbxContent>
-                </v:textbox>
-              </v:roundrect>
             </w:pict>
           </mc:Fallback>
         </mc:AlternateContent>
@@ -789,7 +809,16 @@
                               <w:jc w:val="center"/>
                             </w:pPr>
                             <w:r>
-                              <w:t>Moteur CC à brosse R360</w:t>
+                              <w:t xml:space="preserve">3 x </w:t>
+                            </w:r>
+                            <w:r>
+                              <w:t>Moteur</w:t>
+                            </w:r>
+                            <w:r>
+                              <w:t>s</w:t>
+                            </w:r>
+                            <w:r>
+                              <w:t xml:space="preserve"> CC </w:t>
                             </w:r>
                           </w:p>
                         </w:txbxContent>
@@ -816,7 +845,16 @@
                         <w:jc w:val="center"/>
                       </w:pPr>
                       <w:r>
-                        <w:t>Moteur CC à brosse R360</w:t>
+                        <w:t xml:space="preserve">3 x </w:t>
+                      </w:r>
+                      <w:r>
+                        <w:t>Moteur</w:t>
+                      </w:r>
+                      <w:r>
+                        <w:t>s</w:t>
+                      </w:r>
+                      <w:r>
+                        <w:t xml:space="preserve"> CC </w:t>
                       </w:r>
                     </w:p>
                   </w:txbxContent>

</xml_diff>